<commit_message>
Update app.py and sample_data docs
</commit_message>
<xml_diff>
--- a/sample_data/نموذج-اعتماد-with-placeholders.docx
+++ b/sample_data/نموذج-اعتماد-with-placeholders.docx
@@ -1,6 +1,6 @@
 
 <file path=word/document.xml><?xml version="1.0" encoding="utf-8"?>
-<w:document xmlns:wpc="http://schemas.microsoft.com/office/word/2010/wordprocessingCanvas" xmlns:cx="http://schemas.microsoft.com/office/drawing/2014/chartex" xmlns:cx1="http://schemas.microsoft.com/office/drawing/2015/9/8/chartex" xmlns:cx2="http://schemas.microsoft.com/office/drawing/2015/10/21/chartex" xmlns:cx3="http://schemas.microsoft.com/office/drawing/2016/5/9/chartex" xmlns:cx4="http://schemas.microsoft.com/office/drawing/2016/5/10/chartex" xmlns:cx5="http://schemas.microsoft.com/office/drawing/2016/5/11/chartex" xmlns:cx6="http://schemas.microsoft.com/office/drawing/2016/5/12/chartex" xmlns:cx7="http://schemas.microsoft.com/office/drawing/2016/5/13/chartex" xmlns:cx8="http://schemas.microsoft.com/office/drawing/2016/5/14/chartex" xmlns:mc="http://schemas.openxmlformats.org/markup-compatibility/2006" xmlns:aink="http://schemas.microsoft.com/office/drawing/2016/ink" xmlns:am3d="http://schemas.microsoft.com/office/drawing/2017/model3d" xmlns:o="urn:schemas-microsoft-com:office:office" xmlns:r="http://schemas.openxmlformats.org/officeDocument/2006/relationships" xmlns:m="http://schemas.openxmlformats.org/officeDocument/2006/math" xmlns:v="urn:schemas-microsoft-com:vml" xmlns:wp14="http://schemas.microsoft.com/office/word/2010/wordprocessingDrawing" xmlns:wp="http://schemas.openxmlformats.org/drawingml/2006/wordprocessingDrawing" xmlns:w10="urn:schemas-microsoft-com:office:word" xmlns:w="http://schemas.openxmlformats.org/wordprocessingml/2006/main" xmlns:w14="http://schemas.microsoft.com/office/word/2010/wordml" xmlns:w15="http://schemas.microsoft.com/office/word/2012/wordml" xmlns:w16cid="http://schemas.microsoft.com/office/word/2016/wordml/cid" xmlns:w16se="http://schemas.microsoft.com/office/word/2015/wordml/symex" xmlns:wpg="http://schemas.microsoft.com/office/word/2010/wordprocessingGroup" xmlns:wpi="http://schemas.microsoft.com/office/word/2010/wordprocessingInk" xmlns:wne="http://schemas.microsoft.com/office/word/2006/wordml" xmlns:wps="http://schemas.microsoft.com/office/word/2010/wordprocessingShape" mc:Ignorable="w14 w15 w16se w16cid wp14">
+<w:document xmlns:wpc="http://schemas.microsoft.com/office/word/2010/wordprocessingCanvas" xmlns:cx="http://schemas.microsoft.com/office/drawing/2014/chartex" xmlns:cx1="http://schemas.microsoft.com/office/drawing/2015/9/8/chartex" xmlns:cx2="http://schemas.microsoft.com/office/drawing/2015/10/21/chartex" xmlns:cx3="http://schemas.microsoft.com/office/drawing/2016/5/9/chartex" xmlns:cx4="http://schemas.microsoft.com/office/drawing/2016/5/10/chartex" xmlns:cx5="http://schemas.microsoft.com/office/drawing/2016/5/11/chartex" xmlns:cx6="http://schemas.microsoft.com/office/drawing/2016/5/12/chartex" xmlns:cx7="http://schemas.microsoft.com/office/drawing/2016/5/13/chartex" xmlns:cx8="http://schemas.microsoft.com/office/drawing/2016/5/14/chartex" xmlns:mc="http://schemas.openxmlformats.org/markup-compatibility/2006" xmlns:aink="http://schemas.microsoft.com/office/drawing/2016/ink" xmlns:am3d="http://schemas.microsoft.com/office/drawing/2017/model3d" xmlns:o="urn:schemas-microsoft-com:office:office" xmlns:oel="http://schemas.microsoft.com/office/2019/extlst" xmlns:r="http://schemas.openxmlformats.org/officeDocument/2006/relationships" xmlns:m="http://schemas.openxmlformats.org/officeDocument/2006/math" xmlns:v="urn:schemas-microsoft-com:vml" xmlns:wp14="http://schemas.microsoft.com/office/word/2010/wordprocessingDrawing" xmlns:wp="http://schemas.openxmlformats.org/drawingml/2006/wordprocessingDrawing" xmlns:w10="urn:schemas-microsoft-com:office:word" xmlns:w="http://schemas.openxmlformats.org/wordprocessingml/2006/main" xmlns:w14="http://schemas.microsoft.com/office/word/2010/wordml" xmlns:w15="http://schemas.microsoft.com/office/word/2012/wordml" xmlns:w16cex="http://schemas.microsoft.com/office/word/2018/wordml/cex" xmlns:w16cid="http://schemas.microsoft.com/office/word/2016/wordml/cid" xmlns:w16="http://schemas.microsoft.com/office/word/2018/wordml" xmlns:w16du="http://schemas.microsoft.com/office/word/2023/wordml/word16du" xmlns:w16sdtdh="http://schemas.microsoft.com/office/word/2020/wordml/sdtdatahash" xmlns:w16sdtfl="http://schemas.microsoft.com/office/word/2024/wordml/sdtformatlock" xmlns:w16se="http://schemas.microsoft.com/office/word/2015/wordml/symex" xmlns:wpg="http://schemas.microsoft.com/office/word/2010/wordprocessingGroup" xmlns:wpi="http://schemas.microsoft.com/office/word/2010/wordprocessingInk" xmlns:wne="http://schemas.microsoft.com/office/word/2006/wordml" xmlns:wps="http://schemas.microsoft.com/office/word/2010/wordprocessingShape" mc:Ignorable="w14 w15 w16se w16cid w16 w16cex w16sdtdh w16sdtfl w16du wp14">
   <w:body>
     <w:p>
       <w:pPr>
@@ -20,7 +20,7 @@
         <mc:AlternateContent>
           <mc:Choice Requires="wps">
             <w:drawing>
-              <wp:anchor distT="0" distB="0" distL="114300" distR="114300" simplePos="0" relativeHeight="251664384" behindDoc="0" locked="0" layoutInCell="1" allowOverlap="1" wp14:anchorId="140FF9DE" wp14:editId="43F1796A">
+              <wp:anchor distT="0" distB="0" distL="114300" distR="114300" simplePos="0" relativeHeight="251664384" behindDoc="0" locked="0" layoutInCell="1" allowOverlap="1" wp14:anchorId="281654FC" wp14:editId="7BC71791">
                 <wp:simplePos x="0" y="0"/>
                 <wp:positionH relativeFrom="column">
                   <wp:posOffset>877570</wp:posOffset>
@@ -95,7 +95,7 @@
         <mc:AlternateContent>
           <mc:Choice Requires="wps">
             <w:drawing>
-              <wp:anchor distT="0" distB="0" distL="114300" distR="114300" simplePos="0" relativeHeight="251650048" behindDoc="0" locked="0" layoutInCell="1" allowOverlap="1" wp14:anchorId="002A2716" wp14:editId="6C2A2A8A">
+              <wp:anchor distT="0" distB="0" distL="114300" distR="114300" simplePos="0" relativeHeight="251650048" behindDoc="0" locked="0" layoutInCell="1" allowOverlap="1" wp14:anchorId="1FE01595" wp14:editId="72A8AB00">
                 <wp:simplePos x="0" y="0"/>
                 <wp:positionH relativeFrom="rightMargin">
                   <wp:align>left</wp:align>
@@ -236,7 +236,6 @@
           <w:tcPr>
             <w:tcW w:w="7983" w:type="dxa"/>
             <w:gridSpan w:val="6"/>
-            <w:shd w:val="clear" w:color="auto" w:fill="auto"/>
             <w:vAlign w:val="center"/>
           </w:tcPr>
           <w:p>
@@ -256,7 +255,7 @@
               <mc:AlternateContent>
                 <mc:Choice Requires="wps">
                   <w:drawing>
-                    <wp:anchor distT="0" distB="0" distL="114300" distR="114300" simplePos="0" relativeHeight="251640832" behindDoc="0" locked="0" layoutInCell="1" allowOverlap="1" wp14:anchorId="0E2EFFF1" wp14:editId="3C1D6DF5">
+                    <wp:anchor distT="0" distB="0" distL="114300" distR="114300" simplePos="0" relativeHeight="251640832" behindDoc="0" locked="0" layoutInCell="1" allowOverlap="1" wp14:anchorId="4BB50FD7" wp14:editId="7C2D9A39">
                       <wp:simplePos x="0" y="0"/>
                       <wp:positionH relativeFrom="column">
                         <wp:posOffset>2907030</wp:posOffset>
@@ -324,7 +323,7 @@
               <mc:AlternateContent>
                 <mc:Choice Requires="wps">
                   <w:drawing>
-                    <wp:anchor distT="0" distB="0" distL="114300" distR="114300" simplePos="0" relativeHeight="251646976" behindDoc="0" locked="0" layoutInCell="1" allowOverlap="1" wp14:anchorId="50102CB1" wp14:editId="178F503B">
+                    <wp:anchor distT="0" distB="0" distL="114300" distR="114300" simplePos="0" relativeHeight="251646976" behindDoc="0" locked="0" layoutInCell="1" allowOverlap="1" wp14:anchorId="7C8264DB" wp14:editId="316411FB">
                       <wp:simplePos x="0" y="0"/>
                       <wp:positionH relativeFrom="column">
                         <wp:posOffset>4836795</wp:posOffset>
@@ -394,7 +393,7 @@
               <mc:AlternateContent>
                 <mc:Choice Requires="wps">
                   <w:drawing>
-                    <wp:anchor distT="0" distB="0" distL="114300" distR="114300" simplePos="0" relativeHeight="251666432" behindDoc="0" locked="0" layoutInCell="1" allowOverlap="1" wp14:anchorId="7005974F" wp14:editId="218AB487">
+                    <wp:anchor distT="0" distB="0" distL="114300" distR="114300" simplePos="0" relativeHeight="251666432" behindDoc="0" locked="0" layoutInCell="1" allowOverlap="1" wp14:anchorId="67129DBA" wp14:editId="5039D6B7">
                       <wp:simplePos x="0" y="0"/>
                       <wp:positionH relativeFrom="column">
                         <wp:posOffset>605790</wp:posOffset>
@@ -464,7 +463,7 @@
               <mc:AlternateContent>
                 <mc:Choice Requires="wps">
                   <w:drawing>
-                    <wp:anchor distT="0" distB="0" distL="114300" distR="114300" simplePos="0" relativeHeight="251654144" behindDoc="0" locked="0" layoutInCell="1" allowOverlap="1" wp14:anchorId="613C5836" wp14:editId="63110028">
+                    <wp:anchor distT="0" distB="0" distL="114300" distR="114300" simplePos="0" relativeHeight="251654144" behindDoc="0" locked="0" layoutInCell="1" allowOverlap="1" wp14:anchorId="55EF04C5" wp14:editId="4D96CEAF">
                       <wp:simplePos x="0" y="0"/>
                       <wp:positionH relativeFrom="column">
                         <wp:posOffset>1054100</wp:posOffset>
@@ -534,7 +533,7 @@
               <mc:AlternateContent>
                 <mc:Choice Requires="wps">
                   <w:drawing>
-                    <wp:anchor distT="0" distB="0" distL="114300" distR="114300" simplePos="0" relativeHeight="251652096" behindDoc="0" locked="0" layoutInCell="1" allowOverlap="1" wp14:anchorId="1E3FF7FE" wp14:editId="17198F9C">
+                    <wp:anchor distT="0" distB="0" distL="114300" distR="114300" simplePos="0" relativeHeight="251652096" behindDoc="0" locked="0" layoutInCell="1" allowOverlap="1" wp14:anchorId="2D83F69A" wp14:editId="3A98426B">
                       <wp:simplePos x="0" y="0"/>
                       <wp:positionH relativeFrom="column">
                         <wp:posOffset>1530985</wp:posOffset>
@@ -605,7 +604,7 @@
               <mc:AlternateContent>
                 <mc:Choice Requires="wps">
                   <w:drawing>
-                    <wp:anchor distT="0" distB="0" distL="114300" distR="114300" simplePos="0" relativeHeight="251642880" behindDoc="0" locked="0" layoutInCell="1" allowOverlap="1" wp14:anchorId="4AA72053" wp14:editId="088FE307">
+                    <wp:anchor distT="0" distB="0" distL="114300" distR="114300" simplePos="0" relativeHeight="251642880" behindDoc="0" locked="0" layoutInCell="1" allowOverlap="1" wp14:anchorId="7E38DFDB" wp14:editId="66F0BE5B">
                       <wp:simplePos x="0" y="0"/>
                       <wp:positionH relativeFrom="column">
                         <wp:posOffset>4171315</wp:posOffset>
@@ -687,7 +686,7 @@
               <mc:AlternateContent>
                 <mc:Choice Requires="wps">
                   <w:drawing>
-                    <wp:anchor distT="0" distB="0" distL="114300" distR="114300" simplePos="0" relativeHeight="251649024" behindDoc="0" locked="0" layoutInCell="1" allowOverlap="1" wp14:anchorId="130532FA" wp14:editId="49815379">
+                    <wp:anchor distT="0" distB="0" distL="114300" distR="114300" simplePos="0" relativeHeight="251649024" behindDoc="0" locked="0" layoutInCell="1" allowOverlap="1" wp14:anchorId="3CC3952E" wp14:editId="363EE3AC">
                       <wp:simplePos x="0" y="0"/>
                       <wp:positionH relativeFrom="column">
                         <wp:posOffset>2153920</wp:posOffset>
@@ -757,7 +756,7 @@
               <mc:AlternateContent>
                 <mc:Choice Requires="wps">
                   <w:drawing>
-                    <wp:anchor distT="0" distB="0" distL="114300" distR="114300" simplePos="0" relativeHeight="251644928" behindDoc="0" locked="0" layoutInCell="1" allowOverlap="1" wp14:anchorId="016C1AB5" wp14:editId="2B494BC0">
+                    <wp:anchor distT="0" distB="0" distL="114300" distR="114300" simplePos="0" relativeHeight="251644928" behindDoc="0" locked="0" layoutInCell="1" allowOverlap="1" wp14:anchorId="25B10EC9" wp14:editId="1490EB92">
                       <wp:simplePos x="0" y="0"/>
                       <wp:positionH relativeFrom="column">
                         <wp:posOffset>3617595</wp:posOffset>
@@ -914,7 +913,6 @@
               <w:bottom w:val="single" w:sz="4" w:space="0" w:color="auto"/>
               <w:right w:val="single" w:sz="4" w:space="0" w:color="auto"/>
             </w:tcBorders>
-            <w:shd w:val="clear" w:color="auto" w:fill="auto"/>
             <w:vAlign w:val="center"/>
           </w:tcPr>
           <w:p>
@@ -969,7 +967,6 @@
             <w:tcBorders>
               <w:left w:val="single" w:sz="4" w:space="0" w:color="auto"/>
             </w:tcBorders>
-            <w:shd w:val="clear" w:color="auto" w:fill="auto"/>
             <w:vAlign w:val="center"/>
           </w:tcPr>
           <w:p>
@@ -1008,7 +1005,6 @@
               <w:top w:val="single" w:sz="4" w:space="0" w:color="auto"/>
               <w:right w:val="single" w:sz="4" w:space="0" w:color="auto"/>
             </w:tcBorders>
-            <w:shd w:val="clear" w:color="auto" w:fill="auto"/>
             <w:vAlign w:val="center"/>
           </w:tcPr>
           <w:p>
@@ -1020,8 +1016,6 @@
                 <w:bCs/>
               </w:rPr>
             </w:pPr>
-            <w:bookmarkStart w:id="0" w:name="_GoBack"/>
-            <w:bookmarkEnd w:id="0"/>
           </w:p>
         </w:tc>
         <w:tc>
@@ -1032,7 +1026,6 @@
               <w:top w:val="single" w:sz="4" w:space="0" w:color="auto"/>
               <w:right w:val="single" w:sz="4" w:space="0" w:color="auto"/>
             </w:tcBorders>
-            <w:shd w:val="clear" w:color="auto" w:fill="auto"/>
             <w:vAlign w:val="center"/>
           </w:tcPr>
           <w:p>
@@ -1050,7 +1043,7 @@
               <mc:AlternateContent>
                 <mc:Choice Requires="wps">
                   <w:drawing>
-                    <wp:anchor distT="0" distB="0" distL="114300" distR="114300" simplePos="0" relativeHeight="251668480" behindDoc="0" locked="0" layoutInCell="1" allowOverlap="1" wp14:anchorId="35EBCEDB" wp14:editId="326B7F30">
+                    <wp:anchor distT="0" distB="0" distL="114300" distR="114300" simplePos="0" relativeHeight="251668480" behindDoc="0" locked="0" layoutInCell="1" allowOverlap="1" wp14:anchorId="16A9FC82" wp14:editId="1248D11C">
                       <wp:simplePos x="0" y="0"/>
                       <wp:positionH relativeFrom="column">
                         <wp:posOffset>1177925</wp:posOffset>
@@ -1131,7 +1124,6 @@
               <w:left w:val="single" w:sz="4" w:space="0" w:color="auto"/>
               <w:right w:val="single" w:sz="4" w:space="0" w:color="auto"/>
             </w:tcBorders>
-            <w:shd w:val="clear" w:color="auto" w:fill="auto"/>
             <w:vAlign w:val="center"/>
           </w:tcPr>
           <w:p>
@@ -1156,7 +1148,6 @@
             <w:tcBorders>
               <w:left w:val="single" w:sz="4" w:space="0" w:color="auto"/>
             </w:tcBorders>
-            <w:shd w:val="clear" w:color="auto" w:fill="auto"/>
             <w:vAlign w:val="center"/>
           </w:tcPr>
           <w:p>
@@ -1204,7 +1195,6 @@
             <w:tcBorders>
               <w:right w:val="single" w:sz="4" w:space="0" w:color="auto"/>
             </w:tcBorders>
-            <w:shd w:val="clear" w:color="auto" w:fill="auto"/>
             <w:vAlign w:val="center"/>
           </w:tcPr>
           <w:p>
@@ -1225,7 +1215,6 @@
               <w:top w:val="single" w:sz="4" w:space="0" w:color="auto"/>
               <w:right w:val="single" w:sz="4" w:space="0" w:color="auto"/>
             </w:tcBorders>
-            <w:shd w:val="clear" w:color="auto" w:fill="auto"/>
             <w:vAlign w:val="center"/>
           </w:tcPr>
           <w:p>
@@ -1240,7 +1229,7 @@
               <mc:AlternateContent>
                 <mc:Choice Requires="wps">
                   <w:drawing>
-                    <wp:anchor distT="0" distB="0" distL="114300" distR="114300" simplePos="0" relativeHeight="251669504" behindDoc="0" locked="0" layoutInCell="1" allowOverlap="1" wp14:anchorId="60FB2B81" wp14:editId="1EC0D041">
+                    <wp:anchor distT="0" distB="0" distL="114300" distR="114300" simplePos="0" relativeHeight="251669504" behindDoc="0" locked="0" layoutInCell="1" allowOverlap="1" wp14:anchorId="0E8AD666" wp14:editId="7F4FB582">
                       <wp:simplePos x="0" y="0"/>
                       <wp:positionH relativeFrom="column">
                         <wp:posOffset>1179830</wp:posOffset>
@@ -1321,7 +1310,6 @@
               <w:left w:val="single" w:sz="4" w:space="0" w:color="auto"/>
               <w:right w:val="single" w:sz="4" w:space="0" w:color="auto"/>
             </w:tcBorders>
-            <w:shd w:val="clear" w:color="auto" w:fill="auto"/>
             <w:vAlign w:val="center"/>
           </w:tcPr>
           <w:p>
@@ -1346,7 +1334,6 @@
             <w:tcBorders>
               <w:left w:val="single" w:sz="4" w:space="0" w:color="auto"/>
             </w:tcBorders>
-            <w:shd w:val="clear" w:color="auto" w:fill="auto"/>
             <w:vAlign w:val="center"/>
           </w:tcPr>
           <w:p>
@@ -1382,7 +1369,6 @@
           <w:tcPr>
             <w:tcW w:w="7983" w:type="dxa"/>
             <w:gridSpan w:val="6"/>
-            <w:shd w:val="clear" w:color="auto" w:fill="auto"/>
             <w:vAlign w:val="center"/>
           </w:tcPr>
           <w:p>
@@ -1403,7 +1389,7 @@
               <mc:AlternateContent>
                 <mc:Choice Requires="wps">
                   <w:drawing>
-                    <wp:anchor distT="0" distB="0" distL="114300" distR="114300" simplePos="0" relativeHeight="251638784" behindDoc="0" locked="0" layoutInCell="1" allowOverlap="1" wp14:anchorId="6601FFAA" wp14:editId="75BA037B">
+                    <wp:anchor distT="0" distB="0" distL="114300" distR="114300" simplePos="0" relativeHeight="251638784" behindDoc="0" locked="0" layoutInCell="1" allowOverlap="1" wp14:anchorId="2FF32DBF" wp14:editId="1F2EB30F">
                       <wp:simplePos x="0" y="0"/>
                       <wp:positionH relativeFrom="column">
                         <wp:posOffset>1131570</wp:posOffset>
@@ -1473,7 +1459,7 @@
               <mc:AlternateContent>
                 <mc:Choice Requires="wps">
                   <w:drawing>
-                    <wp:anchor distT="0" distB="0" distL="114300" distR="114300" simplePos="0" relativeHeight="251631616" behindDoc="0" locked="0" layoutInCell="1" allowOverlap="1" wp14:anchorId="7C248702" wp14:editId="205C4559">
+                    <wp:anchor distT="0" distB="0" distL="114300" distR="114300" simplePos="0" relativeHeight="251631616" behindDoc="0" locked="0" layoutInCell="1" allowOverlap="1" wp14:anchorId="5D98028A" wp14:editId="2BA65BE6">
                       <wp:simplePos x="0" y="0"/>
                       <wp:positionH relativeFrom="column">
                         <wp:posOffset>1689100</wp:posOffset>
@@ -1543,7 +1529,7 @@
               <mc:AlternateContent>
                 <mc:Choice Requires="wps">
                   <w:drawing>
-                    <wp:anchor distT="0" distB="0" distL="114300" distR="114300" simplePos="0" relativeHeight="251629568" behindDoc="0" locked="0" layoutInCell="1" allowOverlap="1" wp14:anchorId="0EDD3749" wp14:editId="579E97BA">
+                    <wp:anchor distT="0" distB="0" distL="114300" distR="114300" simplePos="0" relativeHeight="251629568" behindDoc="0" locked="0" layoutInCell="1" allowOverlap="1" wp14:anchorId="28205262" wp14:editId="7B054C8B">
                       <wp:simplePos x="0" y="0"/>
                       <wp:positionH relativeFrom="column">
                         <wp:posOffset>2541270</wp:posOffset>
@@ -1613,7 +1599,7 @@
               <mc:AlternateContent>
                 <mc:Choice Requires="wps">
                   <w:drawing>
-                    <wp:anchor distT="0" distB="0" distL="114300" distR="114300" simplePos="0" relativeHeight="251627520" behindDoc="0" locked="0" layoutInCell="1" allowOverlap="1" wp14:anchorId="7A2F9ADA" wp14:editId="0F5486B3">
+                    <wp:anchor distT="0" distB="0" distL="114300" distR="114300" simplePos="0" relativeHeight="251627520" behindDoc="0" locked="0" layoutInCell="1" allowOverlap="1" wp14:anchorId="155673A0" wp14:editId="309E6FCE">
                       <wp:simplePos x="0" y="0"/>
                       <wp:positionH relativeFrom="column">
                         <wp:posOffset>3568700</wp:posOffset>
@@ -1683,7 +1669,7 @@
               <mc:AlternateContent>
                 <mc:Choice Requires="wps">
                   <w:drawing>
-                    <wp:anchor distT="0" distB="0" distL="114300" distR="114300" simplePos="0" relativeHeight="251633664" behindDoc="0" locked="0" layoutInCell="1" allowOverlap="1" wp14:anchorId="38C02AEA" wp14:editId="3F3B1B17">
+                    <wp:anchor distT="0" distB="0" distL="114300" distR="114300" simplePos="0" relativeHeight="251633664" behindDoc="0" locked="0" layoutInCell="1" allowOverlap="1" wp14:anchorId="493411E5" wp14:editId="6D9F52C8">
                       <wp:simplePos x="0" y="0"/>
                       <wp:positionH relativeFrom="column">
                         <wp:posOffset>4780915</wp:posOffset>
@@ -1753,7 +1739,7 @@
               <mc:AlternateContent>
                 <mc:Choice Requires="wps">
                   <w:drawing>
-                    <wp:anchor distT="0" distB="0" distL="114300" distR="114300" simplePos="0" relativeHeight="251624448" behindDoc="0" locked="0" layoutInCell="1" allowOverlap="1" wp14:anchorId="598B1127" wp14:editId="471DF02A">
+                    <wp:anchor distT="0" distB="0" distL="114300" distR="114300" simplePos="0" relativeHeight="251624448" behindDoc="0" locked="0" layoutInCell="1" allowOverlap="1" wp14:anchorId="1437C5A2" wp14:editId="3AA59ECF">
                       <wp:simplePos x="0" y="0"/>
                       <wp:positionH relativeFrom="column">
                         <wp:posOffset>4780915</wp:posOffset>
@@ -1825,31 +1811,7 @@
                 <w:szCs w:val="18"/>
                 <w:rtl/>
               </w:rPr>
-              <w:t xml:space="preserve">       هيئة تدريس                         قيادات أكاديمية              إداريين                   طلاب           </w:t>
-            </w:r>
-            <w:proofErr w:type="spellStart"/>
-            <w:r>
-              <w:rPr>
-                <w:rFonts w:hint="cs"/>
-                <w:b/>
-                <w:bCs/>
-                <w:sz w:val="18"/>
-                <w:szCs w:val="18"/>
-                <w:rtl/>
-              </w:rPr>
-              <w:t>طلاب</w:t>
-            </w:r>
-            <w:proofErr w:type="spellEnd"/>
-            <w:r>
-              <w:rPr>
-                <w:rFonts w:hint="cs"/>
-                <w:b/>
-                <w:bCs/>
-                <w:sz w:val="18"/>
-                <w:szCs w:val="18"/>
-                <w:rtl/>
-              </w:rPr>
-              <w:t xml:space="preserve"> دراسات عليا</w:t>
+              <w:t xml:space="preserve">       هيئة تدريس                         قيادات أكاديمية              إداريين                   طلاب           طلاب دراسات عليا</w:t>
             </w:r>
           </w:p>
           <w:p>
@@ -1870,7 +1832,7 @@
               <mc:AlternateContent>
                 <mc:Choice Requires="wps">
                   <w:drawing>
-                    <wp:anchor distT="0" distB="0" distL="114300" distR="114300" simplePos="0" relativeHeight="251636736" behindDoc="0" locked="0" layoutInCell="1" allowOverlap="1" wp14:anchorId="629363C8" wp14:editId="4B67D868">
+                    <wp:anchor distT="0" distB="0" distL="114300" distR="114300" simplePos="0" relativeHeight="251636736" behindDoc="0" locked="0" layoutInCell="1" allowOverlap="1" wp14:anchorId="7ECA458F" wp14:editId="30DB8167">
                       <wp:simplePos x="0" y="0"/>
                       <wp:positionH relativeFrom="column">
                         <wp:posOffset>708025</wp:posOffset>
@@ -1940,7 +1902,7 @@
               <mc:AlternateContent>
                 <mc:Choice Requires="wps">
                   <w:drawing>
-                    <wp:anchor distT="0" distB="0" distL="114300" distR="114300" simplePos="0" relativeHeight="251634688" behindDoc="0" locked="0" layoutInCell="1" allowOverlap="1" wp14:anchorId="69E5E512" wp14:editId="3391D4D5">
+                    <wp:anchor distT="0" distB="0" distL="114300" distR="114300" simplePos="0" relativeHeight="251634688" behindDoc="0" locked="0" layoutInCell="1" allowOverlap="1" wp14:anchorId="70000908" wp14:editId="4C677616">
                       <wp:simplePos x="0" y="0"/>
                       <wp:positionH relativeFrom="column">
                         <wp:posOffset>3568700</wp:posOffset>
@@ -2033,7 +1995,7 @@
               <mc:AlternateContent>
                 <mc:Choice Requires="wps">
                   <w:drawing>
-                    <wp:anchor distT="0" distB="0" distL="114300" distR="114300" simplePos="0" relativeHeight="251625472" behindDoc="0" locked="0" layoutInCell="1" allowOverlap="1" wp14:anchorId="7C9EBB6E" wp14:editId="708952CF">
+                    <wp:anchor distT="0" distB="0" distL="114300" distR="114300" simplePos="0" relativeHeight="251625472" behindDoc="0" locked="0" layoutInCell="1" allowOverlap="1" wp14:anchorId="3829FF56" wp14:editId="3E355BD0">
                       <wp:simplePos x="0" y="0"/>
                       <wp:positionH relativeFrom="column">
                         <wp:posOffset>1689100</wp:posOffset>
@@ -2103,7 +2065,7 @@
               <mc:AlternateContent>
                 <mc:Choice Requires="wps">
                   <w:drawing>
-                    <wp:anchor distT="0" distB="0" distL="114300" distR="114300" simplePos="0" relativeHeight="251635712" behindDoc="0" locked="0" layoutInCell="1" allowOverlap="1" wp14:anchorId="5F3AC61C" wp14:editId="6CCF0433">
+                    <wp:anchor distT="0" distB="0" distL="114300" distR="114300" simplePos="0" relativeHeight="251635712" behindDoc="0" locked="0" layoutInCell="1" allowOverlap="1" wp14:anchorId="200FFEAD" wp14:editId="20A9EA99">
                       <wp:simplePos x="0" y="0"/>
                       <wp:positionH relativeFrom="column">
                         <wp:posOffset>2518410</wp:posOffset>
@@ -2262,7 +2224,6 @@
             <w:tcBorders>
               <w:right w:val="single" w:sz="4" w:space="0" w:color="auto"/>
             </w:tcBorders>
-            <w:shd w:val="clear" w:color="auto" w:fill="auto"/>
             <w:vAlign w:val="center"/>
           </w:tcPr>
           <w:p>
@@ -2283,7 +2244,7 @@
               <mc:AlternateContent>
                 <mc:Choice Requires="wps">
                   <w:drawing>
-                    <wp:anchor distT="0" distB="0" distL="114300" distR="114300" simplePos="0" relativeHeight="251657216" behindDoc="0" locked="0" layoutInCell="1" allowOverlap="1" wp14:anchorId="5CE1052C" wp14:editId="3F905182">
+                    <wp:anchor distT="0" distB="0" distL="114300" distR="114300" simplePos="0" relativeHeight="251657216" behindDoc="0" locked="0" layoutInCell="1" allowOverlap="1" wp14:anchorId="3199A874" wp14:editId="6EE03ECF">
                       <wp:simplePos x="0" y="0"/>
                       <wp:positionH relativeFrom="column">
                         <wp:posOffset>617855</wp:posOffset>
@@ -2353,7 +2314,7 @@
               <mc:AlternateContent>
                 <mc:Choice Requires="wps">
                   <w:drawing>
-                    <wp:anchor distT="0" distB="0" distL="114300" distR="114300" simplePos="0" relativeHeight="251659264" behindDoc="0" locked="0" layoutInCell="1" allowOverlap="1" wp14:anchorId="1E93D0FB" wp14:editId="27C4DE1D">
+                    <wp:anchor distT="0" distB="0" distL="114300" distR="114300" simplePos="0" relativeHeight="251659264" behindDoc="0" locked="0" layoutInCell="1" allowOverlap="1" wp14:anchorId="2BD66EC8" wp14:editId="5C64B191">
                       <wp:simplePos x="0" y="0"/>
                       <wp:positionH relativeFrom="column">
                         <wp:posOffset>4479290</wp:posOffset>
@@ -2446,7 +2407,7 @@
               <mc:AlternateContent>
                 <mc:Choice Requires="wps">
                   <w:drawing>
-                    <wp:anchor distT="0" distB="0" distL="114300" distR="114300" simplePos="0" relativeHeight="251655168" behindDoc="0" locked="0" layoutInCell="1" allowOverlap="1" wp14:anchorId="4689C977" wp14:editId="2F02A649">
+                    <wp:anchor distT="0" distB="0" distL="114300" distR="114300" simplePos="0" relativeHeight="251655168" behindDoc="0" locked="0" layoutInCell="1" allowOverlap="1" wp14:anchorId="1DFCE962" wp14:editId="0A92290D">
                       <wp:simplePos x="0" y="0"/>
                       <wp:positionH relativeFrom="column">
                         <wp:posOffset>1854835</wp:posOffset>
@@ -2620,7 +2581,6 @@
             <w:tcBorders>
               <w:left w:val="single" w:sz="4" w:space="0" w:color="auto"/>
             </w:tcBorders>
-            <w:shd w:val="clear" w:color="auto" w:fill="auto"/>
             <w:vAlign w:val="center"/>
           </w:tcPr>
           <w:p>
@@ -2669,7 +2629,6 @@
           <w:tcPr>
             <w:tcW w:w="3356" w:type="dxa"/>
             <w:gridSpan w:val="2"/>
-            <w:shd w:val="clear" w:color="auto" w:fill="auto"/>
             <w:vAlign w:val="center"/>
           </w:tcPr>
           <w:p>
@@ -2734,7 +2693,6 @@
               <w:spacing w:after="0" w:line="240" w:lineRule="auto"/>
               <w:jc w:val="center"/>
               <w:rPr>
-                <w:rFonts w:hint="cs"/>
                 <w:rtl/>
               </w:rPr>
             </w:pPr>
@@ -2761,7 +2719,6 @@
           <w:tcPr>
             <w:tcW w:w="3356" w:type="dxa"/>
             <w:gridSpan w:val="2"/>
-            <w:shd w:val="clear" w:color="auto" w:fill="auto"/>
             <w:vAlign w:val="center"/>
           </w:tcPr>
           <w:p>
@@ -2840,7 +2797,7 @@
               <mc:AlternateContent>
                 <mc:Choice Requires="wps">
                   <w:drawing>
-                    <wp:anchor distT="0" distB="0" distL="114300" distR="114300" simplePos="0" relativeHeight="251661312" behindDoc="0" locked="0" layoutInCell="1" allowOverlap="1" wp14:anchorId="13B20003" wp14:editId="2EB71D20">
+                    <wp:anchor distT="0" distB="0" distL="114300" distR="114300" simplePos="0" relativeHeight="251661312" behindDoc="0" locked="0" layoutInCell="1" allowOverlap="1" wp14:anchorId="243D8009" wp14:editId="6665A877">
                       <wp:simplePos x="0" y="0"/>
                       <wp:positionH relativeFrom="column">
                         <wp:posOffset>802005</wp:posOffset>
@@ -2908,7 +2865,7 @@
               <mc:AlternateContent>
                 <mc:Choice Requires="wps">
                   <w:drawing>
-                    <wp:anchor distT="0" distB="0" distL="114300" distR="114300" simplePos="0" relativeHeight="251663360" behindDoc="0" locked="0" layoutInCell="1" allowOverlap="1" wp14:anchorId="41E52AA5" wp14:editId="0FA1C380">
+                    <wp:anchor distT="0" distB="0" distL="114300" distR="114300" simplePos="0" relativeHeight="251663360" behindDoc="0" locked="0" layoutInCell="1" allowOverlap="1" wp14:anchorId="64FCDD35" wp14:editId="53BF1D62">
                       <wp:simplePos x="0" y="0"/>
                       <wp:positionH relativeFrom="column">
                         <wp:posOffset>1442085</wp:posOffset>
@@ -3025,7 +2982,6 @@
           <w:tcPr>
             <w:tcW w:w="3356" w:type="dxa"/>
             <w:gridSpan w:val="2"/>
-            <w:shd w:val="clear" w:color="auto" w:fill="auto"/>
             <w:vAlign w:val="center"/>
           </w:tcPr>
           <w:p>
@@ -3102,7 +3058,7 @@
               <mc:AlternateContent>
                 <mc:Choice Requires="wps">
                   <w:drawing>
-                    <wp:anchor distT="0" distB="0" distL="114300" distR="114300" simplePos="0" relativeHeight="251673600" behindDoc="0" locked="0" layoutInCell="1" allowOverlap="1" wp14:anchorId="4BD5CAE2" wp14:editId="63D52195">
+                    <wp:anchor distT="0" distB="0" distL="114300" distR="114300" simplePos="0" relativeHeight="251673600" behindDoc="0" locked="0" layoutInCell="1" allowOverlap="1" wp14:anchorId="65D71E5A" wp14:editId="08B4562A">
                       <wp:simplePos x="0" y="0"/>
                       <wp:positionH relativeFrom="column">
                         <wp:posOffset>1485900</wp:posOffset>
@@ -3170,7 +3126,7 @@
               <mc:AlternateContent>
                 <mc:Choice Requires="wps">
                   <w:drawing>
-                    <wp:anchor distT="0" distB="0" distL="114300" distR="114300" simplePos="0" relativeHeight="251671552" behindDoc="0" locked="0" layoutInCell="1" allowOverlap="1" wp14:anchorId="02763709" wp14:editId="0C2A08F3">
+                    <wp:anchor distT="0" distB="0" distL="114300" distR="114300" simplePos="0" relativeHeight="251671552" behindDoc="0" locked="0" layoutInCell="1" allowOverlap="1" wp14:anchorId="095A3937" wp14:editId="6551B00C">
                       <wp:simplePos x="0" y="0"/>
                       <wp:positionH relativeFrom="column">
                         <wp:posOffset>836930</wp:posOffset>
@@ -3328,7 +3284,6 @@
           <w:tcPr>
             <w:tcW w:w="3356" w:type="dxa"/>
             <w:gridSpan w:val="2"/>
-            <w:shd w:val="clear" w:color="auto" w:fill="auto"/>
             <w:vAlign w:val="center"/>
           </w:tcPr>
           <w:p>
@@ -3411,7 +3366,7 @@
               <mc:AlternateContent>
                 <mc:Choice Requires="wps">
                   <w:drawing>
-                    <wp:anchor distT="0" distB="0" distL="114300" distR="114300" simplePos="0" relativeHeight="251675648" behindDoc="0" locked="0" layoutInCell="1" allowOverlap="1" wp14:anchorId="43A5F9FE" wp14:editId="51745A15">
+                    <wp:anchor distT="0" distB="0" distL="114300" distR="114300" simplePos="0" relativeHeight="251675648" behindDoc="0" locked="0" layoutInCell="1" allowOverlap="1" wp14:anchorId="09DB97A0" wp14:editId="485491BE">
                       <wp:simplePos x="0" y="0"/>
                       <wp:positionH relativeFrom="column">
                         <wp:posOffset>833120</wp:posOffset>
@@ -3479,7 +3434,7 @@
               <mc:AlternateContent>
                 <mc:Choice Requires="wps">
                   <w:drawing>
-                    <wp:anchor distT="0" distB="0" distL="114300" distR="114300" simplePos="0" relativeHeight="251677696" behindDoc="0" locked="0" layoutInCell="1" allowOverlap="1" wp14:anchorId="77B0B9DB" wp14:editId="51D70BC8">
+                    <wp:anchor distT="0" distB="0" distL="114300" distR="114300" simplePos="0" relativeHeight="251677696" behindDoc="0" locked="0" layoutInCell="1" allowOverlap="1" wp14:anchorId="6F67FDD6" wp14:editId="0381F674">
                       <wp:simplePos x="0" y="0"/>
                       <wp:positionH relativeFrom="column">
                         <wp:posOffset>1482090</wp:posOffset>
@@ -3647,7 +3602,6 @@
           <w:tcPr>
             <w:tcW w:w="3356" w:type="dxa"/>
             <w:gridSpan w:val="2"/>
-            <w:shd w:val="clear" w:color="auto" w:fill="auto"/>
             <w:vAlign w:val="center"/>
           </w:tcPr>
           <w:p>
@@ -3760,7 +3714,6 @@
           <w:tcPr>
             <w:tcW w:w="3356" w:type="dxa"/>
             <w:gridSpan w:val="2"/>
-            <w:shd w:val="clear" w:color="auto" w:fill="auto"/>
             <w:vAlign w:val="center"/>
           </w:tcPr>
           <w:p>
@@ -3783,7 +3736,7 @@
               <mc:AlternateContent>
                 <mc:Choice Requires="wps">
                   <w:drawing>
-                    <wp:anchor distT="0" distB="0" distL="114300" distR="114300" simplePos="0" relativeHeight="251692032" behindDoc="0" locked="0" layoutInCell="1" allowOverlap="1" wp14:anchorId="41EBCFFF" wp14:editId="0E974966">
+                    <wp:anchor distT="0" distB="0" distL="114300" distR="114300" simplePos="0" relativeHeight="251692032" behindDoc="0" locked="0" layoutInCell="1" allowOverlap="1" wp14:anchorId="2BD86F6C" wp14:editId="29374D50">
                       <wp:simplePos x="0" y="0"/>
                       <wp:positionH relativeFrom="column">
                         <wp:posOffset>585470</wp:posOffset>
@@ -3855,7 +3808,7 @@
               <mc:AlternateContent>
                 <mc:Choice Requires="wps">
                   <w:drawing>
-                    <wp:anchor distT="0" distB="0" distL="114300" distR="114300" simplePos="0" relativeHeight="251681792" behindDoc="0" locked="0" layoutInCell="1" allowOverlap="1" wp14:anchorId="5CE786C6" wp14:editId="392A4707">
+                    <wp:anchor distT="0" distB="0" distL="114300" distR="114300" simplePos="0" relativeHeight="251681792" behindDoc="0" locked="0" layoutInCell="1" allowOverlap="1" wp14:anchorId="499DD00D" wp14:editId="46436255">
                       <wp:simplePos x="0" y="0"/>
                       <wp:positionH relativeFrom="column">
                         <wp:posOffset>1914525</wp:posOffset>
@@ -3927,7 +3880,7 @@
               <mc:AlternateContent>
                 <mc:Choice Requires="wps">
                   <w:drawing>
-                    <wp:anchor distT="0" distB="0" distL="114300" distR="114300" simplePos="0" relativeHeight="251685888" behindDoc="0" locked="0" layoutInCell="1" allowOverlap="1" wp14:anchorId="25F39D01" wp14:editId="0DDAF174">
+                    <wp:anchor distT="0" distB="0" distL="114300" distR="114300" simplePos="0" relativeHeight="251685888" behindDoc="0" locked="0" layoutInCell="1" allowOverlap="1" wp14:anchorId="22202807" wp14:editId="46AC6384">
                       <wp:simplePos x="0" y="0"/>
                       <wp:positionH relativeFrom="column">
                         <wp:posOffset>1237615</wp:posOffset>
@@ -4151,7 +4104,6 @@
           <w:tcPr>
             <w:tcW w:w="9919" w:type="dxa"/>
             <w:gridSpan w:val="7"/>
-            <w:shd w:val="clear" w:color="auto" w:fill="auto"/>
             <w:vAlign w:val="center"/>
           </w:tcPr>
           <w:p>
@@ -4175,7 +4127,7 @@
                 <w:noProof/>
               </w:rPr>
               <w:drawing>
-                <wp:anchor distT="0" distB="0" distL="114300" distR="114300" simplePos="0" relativeHeight="251687936" behindDoc="1" locked="0" layoutInCell="1" allowOverlap="1" wp14:anchorId="236DAA90" wp14:editId="41350B5D">
+                <wp:anchor distT="0" distB="0" distL="114300" distR="114300" simplePos="0" relativeHeight="251687936" behindDoc="1" locked="0" layoutInCell="1" allowOverlap="1" wp14:anchorId="5E72AA06" wp14:editId="6FF197AC">
                   <wp:simplePos x="0" y="0"/>
                   <wp:positionH relativeFrom="column">
                     <wp:posOffset>5038090</wp:posOffset>
@@ -4286,7 +4238,6 @@
           <w:tcPr>
             <w:tcW w:w="9919" w:type="dxa"/>
             <w:gridSpan w:val="7"/>
-            <w:shd w:val="clear" w:color="auto" w:fill="auto"/>
             <w:vAlign w:val="center"/>
           </w:tcPr>
           <w:p>
@@ -4347,7 +4298,6 @@
             <w:tcBorders>
               <w:left w:val="single" w:sz="4" w:space="0" w:color="auto"/>
             </w:tcBorders>
-            <w:shd w:val="clear" w:color="auto" w:fill="auto"/>
           </w:tcPr>
           <w:p>
             <w:pPr>
@@ -4412,7 +4362,6 @@
           <w:tcPr>
             <w:tcW w:w="3356" w:type="dxa"/>
             <w:gridSpan w:val="2"/>
-            <w:shd w:val="clear" w:color="auto" w:fill="auto"/>
             <w:vAlign w:val="center"/>
           </w:tcPr>
           <w:p>
@@ -4432,7 +4381,6 @@
           <w:tcPr>
             <w:tcW w:w="2479" w:type="dxa"/>
             <w:gridSpan w:val="2"/>
-            <w:shd w:val="clear" w:color="auto" w:fill="auto"/>
             <w:vAlign w:val="center"/>
           </w:tcPr>
           <w:p>
@@ -4465,7 +4413,6 @@
           <w:tcPr>
             <w:tcW w:w="2148" w:type="dxa"/>
             <w:gridSpan w:val="2"/>
-            <w:shd w:val="clear" w:color="auto" w:fill="auto"/>
             <w:vAlign w:val="center"/>
           </w:tcPr>
           <w:p>
@@ -4478,7 +4425,6 @@
                 <w:rtl/>
               </w:rPr>
             </w:pPr>
-            <w:proofErr w:type="gramStart"/>
             <w:r>
               <w:rPr>
                 <w:rFonts w:hint="cs"/>
@@ -4497,7 +4443,6 @@
               </w:rPr>
               <w:t xml:space="preserve">   </w:t>
             </w:r>
-            <w:proofErr w:type="gramEnd"/>
             <w:r>
               <w:rPr>
                 <w:sz w:val="20"/>
@@ -4596,7 +4541,7 @@
                 <w:szCs w:val="18"/>
                 <w:rtl/>
               </w:rPr>
-              <w:t>ة العمادة للبرامج والتدريب</w:t>
+              <w:t xml:space="preserve"> العمادة للبرامج والتدريب</w:t>
             </w:r>
           </w:p>
         </w:tc>
@@ -4604,7 +4549,6 @@
           <w:tcPr>
             <w:tcW w:w="3356" w:type="dxa"/>
             <w:gridSpan w:val="2"/>
-            <w:shd w:val="clear" w:color="auto" w:fill="auto"/>
             <w:vAlign w:val="center"/>
           </w:tcPr>
           <w:p>
@@ -4624,7 +4568,6 @@
           <w:tcPr>
             <w:tcW w:w="2479" w:type="dxa"/>
             <w:gridSpan w:val="2"/>
-            <w:shd w:val="clear" w:color="auto" w:fill="auto"/>
             <w:vAlign w:val="center"/>
           </w:tcPr>
           <w:p>
@@ -4657,7 +4600,6 @@
           <w:tcPr>
             <w:tcW w:w="2148" w:type="dxa"/>
             <w:gridSpan w:val="2"/>
-            <w:shd w:val="clear" w:color="auto" w:fill="auto"/>
             <w:vAlign w:val="center"/>
           </w:tcPr>
           <w:p>
@@ -4670,7 +4612,6 @@
                 <w:lang w:bidi="ar-EG"/>
               </w:rPr>
             </w:pPr>
-            <w:proofErr w:type="gramStart"/>
             <w:r>
               <w:rPr>
                 <w:sz w:val="20"/>
@@ -4680,7 +4621,6 @@
               </w:rPr>
               <w:t xml:space="preserve">التاريخ:   </w:t>
             </w:r>
-            <w:proofErr w:type="gramEnd"/>
             <w:r>
               <w:rPr>
                 <w:rFonts w:hint="cs"/>
@@ -4803,7 +4743,6 @@
           <w:tcPr>
             <w:tcW w:w="3356" w:type="dxa"/>
             <w:gridSpan w:val="2"/>
-            <w:shd w:val="clear" w:color="auto" w:fill="auto"/>
             <w:vAlign w:val="center"/>
           </w:tcPr>
           <w:p>
@@ -4822,7 +4761,6 @@
           <w:tcPr>
             <w:tcW w:w="2479" w:type="dxa"/>
             <w:gridSpan w:val="2"/>
-            <w:shd w:val="clear" w:color="auto" w:fill="auto"/>
             <w:vAlign w:val="center"/>
           </w:tcPr>
           <w:p>
@@ -4855,7 +4793,6 @@
           <w:tcPr>
             <w:tcW w:w="2148" w:type="dxa"/>
             <w:gridSpan w:val="2"/>
-            <w:shd w:val="clear" w:color="auto" w:fill="auto"/>
             <w:vAlign w:val="center"/>
           </w:tcPr>
           <w:p>
@@ -4868,7 +4805,6 @@
                 <w:lang w:bidi="ar-EG"/>
               </w:rPr>
             </w:pPr>
-            <w:proofErr w:type="gramStart"/>
             <w:r>
               <w:rPr>
                 <w:sz w:val="20"/>
@@ -4878,7 +4814,6 @@
               </w:rPr>
               <w:t xml:space="preserve">التاريخ:   </w:t>
             </w:r>
-            <w:proofErr w:type="gramEnd"/>
             <w:r>
               <w:rPr>
                 <w:rFonts w:hint="cs"/>
@@ -4957,7 +4892,7 @@
         <mc:AlternateContent>
           <mc:Choice Requires="wps">
             <w:drawing>
-              <wp:anchor distT="0" distB="0" distL="114300" distR="114300" simplePos="0" relativeHeight="251720192" behindDoc="0" locked="0" layoutInCell="1" allowOverlap="1" wp14:anchorId="138B8BB9" wp14:editId="6B7BF319">
+              <wp:anchor distT="0" distB="0" distL="114300" distR="114300" simplePos="0" relativeHeight="251720192" behindDoc="0" locked="0" layoutInCell="1" allowOverlap="1" wp14:anchorId="2254861D" wp14:editId="1FA9DE47">
                 <wp:simplePos x="0" y="0"/>
                 <wp:positionH relativeFrom="column">
                   <wp:posOffset>2418080</wp:posOffset>
@@ -5027,7 +4962,7 @@
         <mc:AlternateContent>
           <mc:Choice Requires="wps">
             <w:drawing>
-              <wp:anchor distT="0" distB="0" distL="114300" distR="114300" simplePos="0" relativeHeight="251591168" behindDoc="0" locked="0" layoutInCell="1" allowOverlap="1" wp14:anchorId="0D29FD72" wp14:editId="1EECBF87">
+              <wp:anchor distT="0" distB="0" distL="114300" distR="114300" simplePos="0" relativeHeight="251591168" behindDoc="0" locked="0" layoutInCell="1" allowOverlap="1" wp14:anchorId="52C1182B" wp14:editId="54C9034F">
                 <wp:simplePos x="0" y="0"/>
                 <wp:positionH relativeFrom="column">
                   <wp:posOffset>4124325</wp:posOffset>
@@ -5095,7 +5030,7 @@
           <w:noProof/>
         </w:rPr>
         <w:drawing>
-          <wp:anchor distT="0" distB="0" distL="114300" distR="114300" simplePos="0" relativeHeight="251585024" behindDoc="1" locked="0" layoutInCell="1" allowOverlap="1" wp14:anchorId="7B7C71F6" wp14:editId="702CD4FD">
+          <wp:anchor distT="0" distB="0" distL="114300" distR="114300" simplePos="0" relativeHeight="251585024" behindDoc="1" locked="0" layoutInCell="1" allowOverlap="1" wp14:anchorId="3E90D7CC" wp14:editId="55B38EBD">
             <wp:simplePos x="0" y="0"/>
             <wp:positionH relativeFrom="column">
               <wp:posOffset>8517255</wp:posOffset>
@@ -5268,7 +5203,7 @@
 </file>
 
 <file path=word/endnotes.xml><?xml version="1.0" encoding="utf-8"?>
-<w:endnotes xmlns:wpc="http://schemas.microsoft.com/office/word/2010/wordprocessingCanvas" xmlns:cx="http://schemas.microsoft.com/office/drawing/2014/chartex" xmlns:cx1="http://schemas.microsoft.com/office/drawing/2015/9/8/chartex" xmlns:cx2="http://schemas.microsoft.com/office/drawing/2015/10/21/chartex" xmlns:cx3="http://schemas.microsoft.com/office/drawing/2016/5/9/chartex" xmlns:cx4="http://schemas.microsoft.com/office/drawing/2016/5/10/chartex" xmlns:cx5="http://schemas.microsoft.com/office/drawing/2016/5/11/chartex" xmlns:cx6="http://schemas.microsoft.com/office/drawing/2016/5/12/chartex" xmlns:cx7="http://schemas.microsoft.com/office/drawing/2016/5/13/chartex" xmlns:cx8="http://schemas.microsoft.com/office/drawing/2016/5/14/chartex" xmlns:mc="http://schemas.openxmlformats.org/markup-compatibility/2006" xmlns:aink="http://schemas.microsoft.com/office/drawing/2016/ink" xmlns:am3d="http://schemas.microsoft.com/office/drawing/2017/model3d" xmlns:o="urn:schemas-microsoft-com:office:office" xmlns:r="http://schemas.openxmlformats.org/officeDocument/2006/relationships" xmlns:m="http://schemas.openxmlformats.org/officeDocument/2006/math" xmlns:v="urn:schemas-microsoft-com:vml" xmlns:wp14="http://schemas.microsoft.com/office/word/2010/wordprocessingDrawing" xmlns:wp="http://schemas.openxmlformats.org/drawingml/2006/wordprocessingDrawing" xmlns:w10="urn:schemas-microsoft-com:office:word" xmlns:w="http://schemas.openxmlformats.org/wordprocessingml/2006/main" xmlns:w14="http://schemas.microsoft.com/office/word/2010/wordml" xmlns:w15="http://schemas.microsoft.com/office/word/2012/wordml" xmlns:w16cid="http://schemas.microsoft.com/office/word/2016/wordml/cid" xmlns:w16se="http://schemas.microsoft.com/office/word/2015/wordml/symex" xmlns:wpg="http://schemas.microsoft.com/office/word/2010/wordprocessingGroup" xmlns:wpi="http://schemas.microsoft.com/office/word/2010/wordprocessingInk" xmlns:wne="http://schemas.microsoft.com/office/word/2006/wordml" xmlns:wps="http://schemas.microsoft.com/office/word/2010/wordprocessingShape" mc:Ignorable="w14 w15 w16se w16cid wp14">
+<w:endnotes xmlns:wpc="http://schemas.microsoft.com/office/word/2010/wordprocessingCanvas" xmlns:cx="http://schemas.microsoft.com/office/drawing/2014/chartex" xmlns:cx1="http://schemas.microsoft.com/office/drawing/2015/9/8/chartex" xmlns:cx2="http://schemas.microsoft.com/office/drawing/2015/10/21/chartex" xmlns:cx3="http://schemas.microsoft.com/office/drawing/2016/5/9/chartex" xmlns:cx4="http://schemas.microsoft.com/office/drawing/2016/5/10/chartex" xmlns:cx5="http://schemas.microsoft.com/office/drawing/2016/5/11/chartex" xmlns:cx6="http://schemas.microsoft.com/office/drawing/2016/5/12/chartex" xmlns:cx7="http://schemas.microsoft.com/office/drawing/2016/5/13/chartex" xmlns:cx8="http://schemas.microsoft.com/office/drawing/2016/5/14/chartex" xmlns:mc="http://schemas.openxmlformats.org/markup-compatibility/2006" xmlns:aink="http://schemas.microsoft.com/office/drawing/2016/ink" xmlns:am3d="http://schemas.microsoft.com/office/drawing/2017/model3d" xmlns:o="urn:schemas-microsoft-com:office:office" xmlns:oel="http://schemas.microsoft.com/office/2019/extlst" xmlns:r="http://schemas.openxmlformats.org/officeDocument/2006/relationships" xmlns:m="http://schemas.openxmlformats.org/officeDocument/2006/math" xmlns:v="urn:schemas-microsoft-com:vml" xmlns:wp14="http://schemas.microsoft.com/office/word/2010/wordprocessingDrawing" xmlns:wp="http://schemas.openxmlformats.org/drawingml/2006/wordprocessingDrawing" xmlns:w10="urn:schemas-microsoft-com:office:word" xmlns:w="http://schemas.openxmlformats.org/wordprocessingml/2006/main" xmlns:w14="http://schemas.microsoft.com/office/word/2010/wordml" xmlns:w15="http://schemas.microsoft.com/office/word/2012/wordml" xmlns:w16cex="http://schemas.microsoft.com/office/word/2018/wordml/cex" xmlns:w16cid="http://schemas.microsoft.com/office/word/2016/wordml/cid" xmlns:w16="http://schemas.microsoft.com/office/word/2018/wordml" xmlns:w16du="http://schemas.microsoft.com/office/word/2023/wordml/word16du" xmlns:w16sdtdh="http://schemas.microsoft.com/office/word/2020/wordml/sdtdatahash" xmlns:w16sdtfl="http://schemas.microsoft.com/office/word/2024/wordml/sdtformatlock" xmlns:w16se="http://schemas.microsoft.com/office/word/2015/wordml/symex" xmlns:wpg="http://schemas.microsoft.com/office/word/2010/wordprocessingGroup" xmlns:wpi="http://schemas.microsoft.com/office/word/2010/wordprocessingInk" xmlns:wne="http://schemas.microsoft.com/office/word/2006/wordml" xmlns:wps="http://schemas.microsoft.com/office/word/2010/wordprocessingShape" mc:Ignorable="w14 w15 w16se w16cid w16 w16cex w16sdtdh w16sdtfl w16du wp14">
   <w:endnote w:type="separator" w:id="-1">
     <w:p>
       <w:pPr>
@@ -5293,7 +5228,7 @@
 </file>
 
 <file path=word/footer1.xml><?xml version="1.0" encoding="utf-8"?>
-<w:ftr xmlns:wpc="http://schemas.microsoft.com/office/word/2010/wordprocessingCanvas" xmlns:cx="http://schemas.microsoft.com/office/drawing/2014/chartex" xmlns:cx1="http://schemas.microsoft.com/office/drawing/2015/9/8/chartex" xmlns:cx2="http://schemas.microsoft.com/office/drawing/2015/10/21/chartex" xmlns:cx3="http://schemas.microsoft.com/office/drawing/2016/5/9/chartex" xmlns:cx4="http://schemas.microsoft.com/office/drawing/2016/5/10/chartex" xmlns:cx5="http://schemas.microsoft.com/office/drawing/2016/5/11/chartex" xmlns:cx6="http://schemas.microsoft.com/office/drawing/2016/5/12/chartex" xmlns:cx7="http://schemas.microsoft.com/office/drawing/2016/5/13/chartex" xmlns:cx8="http://schemas.microsoft.com/office/drawing/2016/5/14/chartex" xmlns:mc="http://schemas.openxmlformats.org/markup-compatibility/2006" xmlns:aink="http://schemas.microsoft.com/office/drawing/2016/ink" xmlns:am3d="http://schemas.microsoft.com/office/drawing/2017/model3d" xmlns:o="urn:schemas-microsoft-com:office:office" xmlns:r="http://schemas.openxmlformats.org/officeDocument/2006/relationships" xmlns:m="http://schemas.openxmlformats.org/officeDocument/2006/math" xmlns:v="urn:schemas-microsoft-com:vml" xmlns:wp14="http://schemas.microsoft.com/office/word/2010/wordprocessingDrawing" xmlns:wp="http://schemas.openxmlformats.org/drawingml/2006/wordprocessingDrawing" xmlns:w10="urn:schemas-microsoft-com:office:word" xmlns:w="http://schemas.openxmlformats.org/wordprocessingml/2006/main" xmlns:w14="http://schemas.microsoft.com/office/word/2010/wordml" xmlns:w15="http://schemas.microsoft.com/office/word/2012/wordml" xmlns:w16cid="http://schemas.microsoft.com/office/word/2016/wordml/cid" xmlns:w16se="http://schemas.microsoft.com/office/word/2015/wordml/symex" xmlns:wpg="http://schemas.microsoft.com/office/word/2010/wordprocessingGroup" xmlns:wpi="http://schemas.microsoft.com/office/word/2010/wordprocessingInk" xmlns:wne="http://schemas.microsoft.com/office/word/2006/wordml" xmlns:wps="http://schemas.microsoft.com/office/word/2010/wordprocessingShape" mc:Ignorable="w14 w15 w16se w16cid wp14">
+<w:ftr xmlns:wpc="http://schemas.microsoft.com/office/word/2010/wordprocessingCanvas" xmlns:cx="http://schemas.microsoft.com/office/drawing/2014/chartex" xmlns:cx1="http://schemas.microsoft.com/office/drawing/2015/9/8/chartex" xmlns:cx2="http://schemas.microsoft.com/office/drawing/2015/10/21/chartex" xmlns:cx3="http://schemas.microsoft.com/office/drawing/2016/5/9/chartex" xmlns:cx4="http://schemas.microsoft.com/office/drawing/2016/5/10/chartex" xmlns:cx5="http://schemas.microsoft.com/office/drawing/2016/5/11/chartex" xmlns:cx6="http://schemas.microsoft.com/office/drawing/2016/5/12/chartex" xmlns:cx7="http://schemas.microsoft.com/office/drawing/2016/5/13/chartex" xmlns:cx8="http://schemas.microsoft.com/office/drawing/2016/5/14/chartex" xmlns:mc="http://schemas.openxmlformats.org/markup-compatibility/2006" xmlns:aink="http://schemas.microsoft.com/office/drawing/2016/ink" xmlns:am3d="http://schemas.microsoft.com/office/drawing/2017/model3d" xmlns:o="urn:schemas-microsoft-com:office:office" xmlns:oel="http://schemas.microsoft.com/office/2019/extlst" xmlns:r="http://schemas.openxmlformats.org/officeDocument/2006/relationships" xmlns:m="http://schemas.openxmlformats.org/officeDocument/2006/math" xmlns:v="urn:schemas-microsoft-com:vml" xmlns:wp14="http://schemas.microsoft.com/office/word/2010/wordprocessingDrawing" xmlns:wp="http://schemas.openxmlformats.org/drawingml/2006/wordprocessingDrawing" xmlns:w10="urn:schemas-microsoft-com:office:word" xmlns:w="http://schemas.openxmlformats.org/wordprocessingml/2006/main" xmlns:w14="http://schemas.microsoft.com/office/word/2010/wordml" xmlns:w15="http://schemas.microsoft.com/office/word/2012/wordml" xmlns:w16cex="http://schemas.microsoft.com/office/word/2018/wordml/cex" xmlns:w16cid="http://schemas.microsoft.com/office/word/2016/wordml/cid" xmlns:w16="http://schemas.microsoft.com/office/word/2018/wordml" xmlns:w16du="http://schemas.microsoft.com/office/word/2023/wordml/word16du" xmlns:w16sdtdh="http://schemas.microsoft.com/office/word/2020/wordml/sdtdatahash" xmlns:w16sdtfl="http://schemas.microsoft.com/office/word/2024/wordml/sdtformatlock" xmlns:w16se="http://schemas.microsoft.com/office/word/2015/wordml/symex" xmlns:wpg="http://schemas.microsoft.com/office/word/2010/wordprocessingGroup" xmlns:wpi="http://schemas.microsoft.com/office/word/2010/wordprocessingInk" xmlns:wne="http://schemas.microsoft.com/office/word/2006/wordml" xmlns:wps="http://schemas.microsoft.com/office/word/2010/wordprocessingShape" mc:Ignorable="w14 w15 w16se w16cid w16 w16cex w16sdtdh w16sdtfl w16du wp14">
   <w:p>
     <w:pPr>
       <w:pStyle w:val="Footer"/>
@@ -5302,7 +5237,6 @@
         <w:szCs w:val="16"/>
       </w:rPr>
     </w:pPr>
-    <w:proofErr w:type="gramStart"/>
     <w:r>
       <w:rPr>
         <w:rFonts w:hint="cs"/>
@@ -5321,7 +5255,6 @@
       </w:rPr>
       <w:t>الثاني</w:t>
     </w:r>
-    <w:proofErr w:type="gramEnd"/>
   </w:p>
   <w:p>
     <w:pPr>
@@ -5342,7 +5275,7 @@
 </file>
 
 <file path=word/footnotes.xml><?xml version="1.0" encoding="utf-8"?>
-<w:footnotes xmlns:wpc="http://schemas.microsoft.com/office/word/2010/wordprocessingCanvas" xmlns:cx="http://schemas.microsoft.com/office/drawing/2014/chartex" xmlns:cx1="http://schemas.microsoft.com/office/drawing/2015/9/8/chartex" xmlns:cx2="http://schemas.microsoft.com/office/drawing/2015/10/21/chartex" xmlns:cx3="http://schemas.microsoft.com/office/drawing/2016/5/9/chartex" xmlns:cx4="http://schemas.microsoft.com/office/drawing/2016/5/10/chartex" xmlns:cx5="http://schemas.microsoft.com/office/drawing/2016/5/11/chartex" xmlns:cx6="http://schemas.microsoft.com/office/drawing/2016/5/12/chartex" xmlns:cx7="http://schemas.microsoft.com/office/drawing/2016/5/13/chartex" xmlns:cx8="http://schemas.microsoft.com/office/drawing/2016/5/14/chartex" xmlns:mc="http://schemas.openxmlformats.org/markup-compatibility/2006" xmlns:aink="http://schemas.microsoft.com/office/drawing/2016/ink" xmlns:am3d="http://schemas.microsoft.com/office/drawing/2017/model3d" xmlns:o="urn:schemas-microsoft-com:office:office" xmlns:r="http://schemas.openxmlformats.org/officeDocument/2006/relationships" xmlns:m="http://schemas.openxmlformats.org/officeDocument/2006/math" xmlns:v="urn:schemas-microsoft-com:vml" xmlns:wp14="http://schemas.microsoft.com/office/word/2010/wordprocessingDrawing" xmlns:wp="http://schemas.openxmlformats.org/drawingml/2006/wordprocessingDrawing" xmlns:w10="urn:schemas-microsoft-com:office:word" xmlns:w="http://schemas.openxmlformats.org/wordprocessingml/2006/main" xmlns:w14="http://schemas.microsoft.com/office/word/2010/wordml" xmlns:w15="http://schemas.microsoft.com/office/word/2012/wordml" xmlns:w16cid="http://schemas.microsoft.com/office/word/2016/wordml/cid" xmlns:w16se="http://schemas.microsoft.com/office/word/2015/wordml/symex" xmlns:wpg="http://schemas.microsoft.com/office/word/2010/wordprocessingGroup" xmlns:wpi="http://schemas.microsoft.com/office/word/2010/wordprocessingInk" xmlns:wne="http://schemas.microsoft.com/office/word/2006/wordml" xmlns:wps="http://schemas.microsoft.com/office/word/2010/wordprocessingShape" mc:Ignorable="w14 w15 w16se w16cid wp14">
+<w:footnotes xmlns:wpc="http://schemas.microsoft.com/office/word/2010/wordprocessingCanvas" xmlns:cx="http://schemas.microsoft.com/office/drawing/2014/chartex" xmlns:cx1="http://schemas.microsoft.com/office/drawing/2015/9/8/chartex" xmlns:cx2="http://schemas.microsoft.com/office/drawing/2015/10/21/chartex" xmlns:cx3="http://schemas.microsoft.com/office/drawing/2016/5/9/chartex" xmlns:cx4="http://schemas.microsoft.com/office/drawing/2016/5/10/chartex" xmlns:cx5="http://schemas.microsoft.com/office/drawing/2016/5/11/chartex" xmlns:cx6="http://schemas.microsoft.com/office/drawing/2016/5/12/chartex" xmlns:cx7="http://schemas.microsoft.com/office/drawing/2016/5/13/chartex" xmlns:cx8="http://schemas.microsoft.com/office/drawing/2016/5/14/chartex" xmlns:mc="http://schemas.openxmlformats.org/markup-compatibility/2006" xmlns:aink="http://schemas.microsoft.com/office/drawing/2016/ink" xmlns:am3d="http://schemas.microsoft.com/office/drawing/2017/model3d" xmlns:o="urn:schemas-microsoft-com:office:office" xmlns:oel="http://schemas.microsoft.com/office/2019/extlst" xmlns:r="http://schemas.openxmlformats.org/officeDocument/2006/relationships" xmlns:m="http://schemas.openxmlformats.org/officeDocument/2006/math" xmlns:v="urn:schemas-microsoft-com:vml" xmlns:wp14="http://schemas.microsoft.com/office/word/2010/wordprocessingDrawing" xmlns:wp="http://schemas.openxmlformats.org/drawingml/2006/wordprocessingDrawing" xmlns:w10="urn:schemas-microsoft-com:office:word" xmlns:w="http://schemas.openxmlformats.org/wordprocessingml/2006/main" xmlns:w14="http://schemas.microsoft.com/office/word/2010/wordml" xmlns:w15="http://schemas.microsoft.com/office/word/2012/wordml" xmlns:w16cex="http://schemas.microsoft.com/office/word/2018/wordml/cex" xmlns:w16cid="http://schemas.microsoft.com/office/word/2016/wordml/cid" xmlns:w16="http://schemas.microsoft.com/office/word/2018/wordml" xmlns:w16du="http://schemas.microsoft.com/office/word/2023/wordml/word16du" xmlns:w16sdtdh="http://schemas.microsoft.com/office/word/2020/wordml/sdtdatahash" xmlns:w16sdtfl="http://schemas.microsoft.com/office/word/2024/wordml/sdtformatlock" xmlns:w16se="http://schemas.microsoft.com/office/word/2015/wordml/symex" xmlns:wpg="http://schemas.microsoft.com/office/word/2010/wordprocessingGroup" xmlns:wpi="http://schemas.microsoft.com/office/word/2010/wordprocessingInk" xmlns:wne="http://schemas.microsoft.com/office/word/2006/wordml" xmlns:wps="http://schemas.microsoft.com/office/word/2010/wordprocessingShape" mc:Ignorable="w14 w15 w16se w16cid w16 w16cex w16sdtdh w16sdtfl w16du wp14">
   <w:footnote w:type="separator" w:id="-1">
     <w:p>
       <w:pPr>
@@ -5367,7 +5300,7 @@
 </file>
 
 <file path=word/header1.xml><?xml version="1.0" encoding="utf-8"?>
-<w:hdr xmlns:wpc="http://schemas.microsoft.com/office/word/2010/wordprocessingCanvas" xmlns:cx="http://schemas.microsoft.com/office/drawing/2014/chartex" xmlns:cx1="http://schemas.microsoft.com/office/drawing/2015/9/8/chartex" xmlns:cx2="http://schemas.microsoft.com/office/drawing/2015/10/21/chartex" xmlns:cx3="http://schemas.microsoft.com/office/drawing/2016/5/9/chartex" xmlns:cx4="http://schemas.microsoft.com/office/drawing/2016/5/10/chartex" xmlns:cx5="http://schemas.microsoft.com/office/drawing/2016/5/11/chartex" xmlns:cx6="http://schemas.microsoft.com/office/drawing/2016/5/12/chartex" xmlns:cx7="http://schemas.microsoft.com/office/drawing/2016/5/13/chartex" xmlns:cx8="http://schemas.microsoft.com/office/drawing/2016/5/14/chartex" xmlns:mc="http://schemas.openxmlformats.org/markup-compatibility/2006" xmlns:aink="http://schemas.microsoft.com/office/drawing/2016/ink" xmlns:am3d="http://schemas.microsoft.com/office/drawing/2017/model3d" xmlns:o="urn:schemas-microsoft-com:office:office" xmlns:r="http://schemas.openxmlformats.org/officeDocument/2006/relationships" xmlns:m="http://schemas.openxmlformats.org/officeDocument/2006/math" xmlns:v="urn:schemas-microsoft-com:vml" xmlns:wp14="http://schemas.microsoft.com/office/word/2010/wordprocessingDrawing" xmlns:wp="http://schemas.openxmlformats.org/drawingml/2006/wordprocessingDrawing" xmlns:w10="urn:schemas-microsoft-com:office:word" xmlns:w="http://schemas.openxmlformats.org/wordprocessingml/2006/main" xmlns:w14="http://schemas.microsoft.com/office/word/2010/wordml" xmlns:w15="http://schemas.microsoft.com/office/word/2012/wordml" xmlns:w16cid="http://schemas.microsoft.com/office/word/2016/wordml/cid" xmlns:w16se="http://schemas.microsoft.com/office/word/2015/wordml/symex" xmlns:wpg="http://schemas.microsoft.com/office/word/2010/wordprocessingGroup" xmlns:wpi="http://schemas.microsoft.com/office/word/2010/wordprocessingInk" xmlns:wne="http://schemas.microsoft.com/office/word/2006/wordml" xmlns:wps="http://schemas.microsoft.com/office/word/2010/wordprocessingShape" mc:Ignorable="w14 w15 w16se w16cid wp14">
+<w:hdr xmlns:wpc="http://schemas.microsoft.com/office/word/2010/wordprocessingCanvas" xmlns:cx="http://schemas.microsoft.com/office/drawing/2014/chartex" xmlns:cx1="http://schemas.microsoft.com/office/drawing/2015/9/8/chartex" xmlns:cx2="http://schemas.microsoft.com/office/drawing/2015/10/21/chartex" xmlns:cx3="http://schemas.microsoft.com/office/drawing/2016/5/9/chartex" xmlns:cx4="http://schemas.microsoft.com/office/drawing/2016/5/10/chartex" xmlns:cx5="http://schemas.microsoft.com/office/drawing/2016/5/11/chartex" xmlns:cx6="http://schemas.microsoft.com/office/drawing/2016/5/12/chartex" xmlns:cx7="http://schemas.microsoft.com/office/drawing/2016/5/13/chartex" xmlns:cx8="http://schemas.microsoft.com/office/drawing/2016/5/14/chartex" xmlns:mc="http://schemas.openxmlformats.org/markup-compatibility/2006" xmlns:aink="http://schemas.microsoft.com/office/drawing/2016/ink" xmlns:am3d="http://schemas.microsoft.com/office/drawing/2017/model3d" xmlns:o="urn:schemas-microsoft-com:office:office" xmlns:oel="http://schemas.microsoft.com/office/2019/extlst" xmlns:r="http://schemas.openxmlformats.org/officeDocument/2006/relationships" xmlns:m="http://schemas.openxmlformats.org/officeDocument/2006/math" xmlns:v="urn:schemas-microsoft-com:vml" xmlns:wp14="http://schemas.microsoft.com/office/word/2010/wordprocessingDrawing" xmlns:wp="http://schemas.openxmlformats.org/drawingml/2006/wordprocessingDrawing" xmlns:w10="urn:schemas-microsoft-com:office:word" xmlns:w="http://schemas.openxmlformats.org/wordprocessingml/2006/main" xmlns:w14="http://schemas.microsoft.com/office/word/2010/wordml" xmlns:w15="http://schemas.microsoft.com/office/word/2012/wordml" xmlns:w16cex="http://schemas.microsoft.com/office/word/2018/wordml/cex" xmlns:w16cid="http://schemas.microsoft.com/office/word/2016/wordml/cid" xmlns:w16="http://schemas.microsoft.com/office/word/2018/wordml" xmlns:w16du="http://schemas.microsoft.com/office/word/2023/wordml/word16du" xmlns:w16sdtdh="http://schemas.microsoft.com/office/word/2020/wordml/sdtdatahash" xmlns:w16sdtfl="http://schemas.microsoft.com/office/word/2024/wordml/sdtformatlock" xmlns:w16se="http://schemas.microsoft.com/office/word/2015/wordml/symex" xmlns:wpg="http://schemas.microsoft.com/office/word/2010/wordprocessingGroup" xmlns:wpi="http://schemas.microsoft.com/office/word/2010/wordprocessingInk" xmlns:wne="http://schemas.microsoft.com/office/word/2006/wordml" xmlns:wps="http://schemas.microsoft.com/office/word/2010/wordprocessingShape" mc:Ignorable="w14 w15 w16se w16cid w16 w16cex w16sdtdh w16sdtfl w16du wp14">
   <w:tbl>
     <w:tblPr>
       <w:tblpPr w:leftFromText="180" w:rightFromText="180" w:vertAnchor="text" w:horzAnchor="page" w:tblpX="327" w:tblpY="1243"/>
@@ -5409,7 +5342,7 @@
               <w:lang w:bidi="ar-EG"/>
             </w:rPr>
           </w:pPr>
-          <w:bookmarkStart w:id="1" w:name="_Hlk116987809"/>
+          <w:bookmarkStart w:id="0" w:name="_Hlk116987809"/>
           <w:r>
             <w:rPr>
               <w:rFonts w:ascii="Tahoma" w:eastAsia="Times New Roman" w:hAnsi="Tahoma" w:cs="GE Dinar One" w:hint="cs"/>
@@ -5489,7 +5422,7 @@
       </w:tc>
     </w:tr>
   </w:tbl>
-  <w:bookmarkEnd w:id="1"/>
+  <w:bookmarkEnd w:id="0"/>
   <w:p>
     <w:pPr>
       <w:tabs>
@@ -5517,7 +5450,7 @@
         <w:rtl/>
       </w:rPr>
       <w:drawing>
-        <wp:inline distT="0" distB="0" distL="0" distR="0" wp14:anchorId="0987B036" wp14:editId="357FB0FB">
+        <wp:inline distT="0" distB="0" distL="0" distR="0" wp14:anchorId="3007598A" wp14:editId="2502C752">
           <wp:extent cx="1666875" cy="742950"/>
           <wp:effectExtent l="0" t="0" r="9525" b="0"/>
           <wp:docPr id="44" name="صورة 44" descr="C:\Users\Alqfatimah\OneDrive\سطح المكتب\فاطمة\الابداع\شعار العمادة.jpg"/>
@@ -5578,7 +5511,7 @@
 </file>
 
 <file path=word/numbering.xml><?xml version="1.0" encoding="utf-8"?>
-<w:numbering xmlns:wpc="http://schemas.microsoft.com/office/word/2010/wordprocessingCanvas" xmlns:cx="http://schemas.microsoft.com/office/drawing/2014/chartex" xmlns:cx1="http://schemas.microsoft.com/office/drawing/2015/9/8/chartex" xmlns:cx2="http://schemas.microsoft.com/office/drawing/2015/10/21/chartex" xmlns:cx3="http://schemas.microsoft.com/office/drawing/2016/5/9/chartex" xmlns:cx4="http://schemas.microsoft.com/office/drawing/2016/5/10/chartex" xmlns:cx5="http://schemas.microsoft.com/office/drawing/2016/5/11/chartex" xmlns:cx6="http://schemas.microsoft.com/office/drawing/2016/5/12/chartex" xmlns:cx7="http://schemas.microsoft.com/office/drawing/2016/5/13/chartex" xmlns:cx8="http://schemas.microsoft.com/office/drawing/2016/5/14/chartex" xmlns:mc="http://schemas.openxmlformats.org/markup-compatibility/2006" xmlns:aink="http://schemas.microsoft.com/office/drawing/2016/ink" xmlns:am3d="http://schemas.microsoft.com/office/drawing/2017/model3d" xmlns:o="urn:schemas-microsoft-com:office:office" xmlns:r="http://schemas.openxmlformats.org/officeDocument/2006/relationships" xmlns:m="http://schemas.openxmlformats.org/officeDocument/2006/math" xmlns:v="urn:schemas-microsoft-com:vml" xmlns:wp14="http://schemas.microsoft.com/office/word/2010/wordprocessingDrawing" xmlns:wp="http://schemas.openxmlformats.org/drawingml/2006/wordprocessingDrawing" xmlns:w10="urn:schemas-microsoft-com:office:word" xmlns:w="http://schemas.openxmlformats.org/wordprocessingml/2006/main" xmlns:w14="http://schemas.microsoft.com/office/word/2010/wordml" xmlns:w15="http://schemas.microsoft.com/office/word/2012/wordml" xmlns:w16cid="http://schemas.microsoft.com/office/word/2016/wordml/cid" xmlns:w16se="http://schemas.microsoft.com/office/word/2015/wordml/symex" xmlns:wpg="http://schemas.microsoft.com/office/word/2010/wordprocessingGroup" xmlns:wpi="http://schemas.microsoft.com/office/word/2010/wordprocessingInk" xmlns:wne="http://schemas.microsoft.com/office/word/2006/wordml" xmlns:wps="http://schemas.microsoft.com/office/word/2010/wordprocessingShape" mc:Ignorable="w14 w15 w16se w16cid wp14">
+<w:numbering xmlns:wpc="http://schemas.microsoft.com/office/word/2010/wordprocessingCanvas" xmlns:cx="http://schemas.microsoft.com/office/drawing/2014/chartex" xmlns:cx1="http://schemas.microsoft.com/office/drawing/2015/9/8/chartex" xmlns:cx2="http://schemas.microsoft.com/office/drawing/2015/10/21/chartex" xmlns:cx3="http://schemas.microsoft.com/office/drawing/2016/5/9/chartex" xmlns:cx4="http://schemas.microsoft.com/office/drawing/2016/5/10/chartex" xmlns:cx5="http://schemas.microsoft.com/office/drawing/2016/5/11/chartex" xmlns:cx6="http://schemas.microsoft.com/office/drawing/2016/5/12/chartex" xmlns:cx7="http://schemas.microsoft.com/office/drawing/2016/5/13/chartex" xmlns:cx8="http://schemas.microsoft.com/office/drawing/2016/5/14/chartex" xmlns:mc="http://schemas.openxmlformats.org/markup-compatibility/2006" xmlns:aink="http://schemas.microsoft.com/office/drawing/2016/ink" xmlns:am3d="http://schemas.microsoft.com/office/drawing/2017/model3d" xmlns:o="urn:schemas-microsoft-com:office:office" xmlns:oel="http://schemas.microsoft.com/office/2019/extlst" xmlns:r="http://schemas.openxmlformats.org/officeDocument/2006/relationships" xmlns:m="http://schemas.openxmlformats.org/officeDocument/2006/math" xmlns:v="urn:schemas-microsoft-com:vml" xmlns:wp14="http://schemas.microsoft.com/office/word/2010/wordprocessingDrawing" xmlns:wp="http://schemas.openxmlformats.org/drawingml/2006/wordprocessingDrawing" xmlns:w10="urn:schemas-microsoft-com:office:word" xmlns:w="http://schemas.openxmlformats.org/wordprocessingml/2006/main" xmlns:w14="http://schemas.microsoft.com/office/word/2010/wordml" xmlns:w15="http://schemas.microsoft.com/office/word/2012/wordml" xmlns:w16cex="http://schemas.microsoft.com/office/word/2018/wordml/cex" xmlns:w16cid="http://schemas.microsoft.com/office/word/2016/wordml/cid" xmlns:w16="http://schemas.microsoft.com/office/word/2018/wordml" xmlns:w16du="http://schemas.microsoft.com/office/word/2023/wordml/word16du" xmlns:w16sdtdh="http://schemas.microsoft.com/office/word/2020/wordml/sdtdatahash" xmlns:w16sdtfl="http://schemas.microsoft.com/office/word/2024/wordml/sdtformatlock" xmlns:w16se="http://schemas.microsoft.com/office/word/2015/wordml/symex" xmlns:wpg="http://schemas.microsoft.com/office/word/2010/wordprocessingGroup" xmlns:wpi="http://schemas.microsoft.com/office/word/2010/wordprocessingInk" xmlns:wne="http://schemas.microsoft.com/office/word/2006/wordml" xmlns:wps="http://schemas.microsoft.com/office/word/2010/wordprocessingShape" mc:Ignorable="w14 w15 w16se w16cid w16 w16cex w16sdtdh w16sdtfl w16du wp14">
   <w:numPicBullet w:numPicBulletId="0">
     <w:pict>
       <v:shapetype id="_x0000_t75" coordsize="21600,21600" o:spt="75" o:preferrelative="t" path="m@4@5l@4@11@9@11@9@5xe" filled="f" stroked="f">
@@ -5600,7 +5533,7 @@
         <v:path o:extrusionok="f" gradientshapeok="t" o:connecttype="rect"/>
         <o:lock v:ext="edit" aspectratio="t"/>
       </v:shapetype>
-      <v:shape id="_x0000_i1028" type="#_x0000_t75" style="width:12pt;height:12.75pt" o:bullet="t">
+      <v:shape id="_x0000_i1032" type="#_x0000_t75" style="width:12pt;height:12.6pt" o:bullet="t">
         <v:imagedata r:id="rId1" o:title="BD21302_"/>
       </v:shape>
     </w:pict>
@@ -8111,89 +8044,89 @@
       </w:pPr>
     </w:lvl>
   </w:abstractNum>
-  <w:num w:numId="1">
+  <w:num w:numId="1" w16cid:durableId="1476407462">
     <w:abstractNumId w:val="5"/>
   </w:num>
-  <w:num w:numId="2">
+  <w:num w:numId="2" w16cid:durableId="659237648">
     <w:abstractNumId w:val="11"/>
   </w:num>
-  <w:num w:numId="3">
+  <w:num w:numId="3" w16cid:durableId="747309499">
     <w:abstractNumId w:val="15"/>
   </w:num>
-  <w:num w:numId="4">
+  <w:num w:numId="4" w16cid:durableId="102962277">
     <w:abstractNumId w:val="3"/>
   </w:num>
-  <w:num w:numId="5">
+  <w:num w:numId="5" w16cid:durableId="1124226028">
     <w:abstractNumId w:val="8"/>
   </w:num>
-  <w:num w:numId="6">
+  <w:num w:numId="6" w16cid:durableId="1219126587">
     <w:abstractNumId w:val="20"/>
   </w:num>
-  <w:num w:numId="7">
+  <w:num w:numId="7" w16cid:durableId="1846430975">
     <w:abstractNumId w:val="14"/>
   </w:num>
-  <w:num w:numId="8">
+  <w:num w:numId="8" w16cid:durableId="968969640">
     <w:abstractNumId w:val="21"/>
   </w:num>
-  <w:num w:numId="9">
+  <w:num w:numId="9" w16cid:durableId="24336876">
     <w:abstractNumId w:val="2"/>
   </w:num>
-  <w:num w:numId="10">
+  <w:num w:numId="10" w16cid:durableId="290482448">
     <w:abstractNumId w:val="10"/>
   </w:num>
-  <w:num w:numId="11">
+  <w:num w:numId="11" w16cid:durableId="1885171978">
     <w:abstractNumId w:val="0"/>
   </w:num>
-  <w:num w:numId="12">
+  <w:num w:numId="12" w16cid:durableId="730427861">
     <w:abstractNumId w:val="17"/>
   </w:num>
-  <w:num w:numId="13">
+  <w:num w:numId="13" w16cid:durableId="858200070">
     <w:abstractNumId w:val="7"/>
   </w:num>
-  <w:num w:numId="14">
+  <w:num w:numId="14" w16cid:durableId="1694528402">
     <w:abstractNumId w:val="22"/>
   </w:num>
-  <w:num w:numId="15">
+  <w:num w:numId="15" w16cid:durableId="889002903">
     <w:abstractNumId w:val="18"/>
   </w:num>
-  <w:num w:numId="16">
+  <w:num w:numId="16" w16cid:durableId="952399789">
     <w:abstractNumId w:val="1"/>
   </w:num>
-  <w:num w:numId="17">
+  <w:num w:numId="17" w16cid:durableId="579825236">
     <w:abstractNumId w:val="6"/>
   </w:num>
-  <w:num w:numId="18">
+  <w:num w:numId="18" w16cid:durableId="880437035">
     <w:abstractNumId w:val="19"/>
   </w:num>
-  <w:num w:numId="19">
+  <w:num w:numId="19" w16cid:durableId="404189641">
     <w:abstractNumId w:val="19"/>
   </w:num>
-  <w:num w:numId="20">
+  <w:num w:numId="20" w16cid:durableId="90664275">
     <w:abstractNumId w:val="24"/>
   </w:num>
-  <w:num w:numId="21">
+  <w:num w:numId="21" w16cid:durableId="1246845289">
     <w:abstractNumId w:val="16"/>
   </w:num>
-  <w:num w:numId="22">
+  <w:num w:numId="22" w16cid:durableId="2108303380">
     <w:abstractNumId w:val="23"/>
   </w:num>
-  <w:num w:numId="23">
+  <w:num w:numId="23" w16cid:durableId="1684940896">
     <w:abstractNumId w:val="13"/>
   </w:num>
-  <w:num w:numId="24">
+  <w:num w:numId="24" w16cid:durableId="157356016">
     <w:abstractNumId w:val="9"/>
   </w:num>
-  <w:num w:numId="25">
+  <w:num w:numId="25" w16cid:durableId="2019119039">
     <w:abstractNumId w:val="4"/>
   </w:num>
-  <w:num w:numId="26">
+  <w:num w:numId="26" w16cid:durableId="1316179205">
     <w:abstractNumId w:val="12"/>
   </w:num>
 </w:numbering>
 </file>
 
 <file path=word/styles.xml><?xml version="1.0" encoding="utf-8"?>
-<w:styles xmlns:mc="http://schemas.openxmlformats.org/markup-compatibility/2006" xmlns:r="http://schemas.openxmlformats.org/officeDocument/2006/relationships" xmlns:w="http://schemas.openxmlformats.org/wordprocessingml/2006/main" xmlns:w14="http://schemas.microsoft.com/office/word/2010/wordml" xmlns:w15="http://schemas.microsoft.com/office/word/2012/wordml" xmlns:w16cid="http://schemas.microsoft.com/office/word/2016/wordml/cid" xmlns:w16se="http://schemas.microsoft.com/office/word/2015/wordml/symex" mc:Ignorable="w14 w15 w16se w16cid">
+<w:styles xmlns:mc="http://schemas.openxmlformats.org/markup-compatibility/2006" xmlns:r="http://schemas.openxmlformats.org/officeDocument/2006/relationships" xmlns:w="http://schemas.openxmlformats.org/wordprocessingml/2006/main" xmlns:w14="http://schemas.microsoft.com/office/word/2010/wordml" xmlns:w15="http://schemas.microsoft.com/office/word/2012/wordml" xmlns:w16cex="http://schemas.microsoft.com/office/word/2018/wordml/cex" xmlns:w16cid="http://schemas.microsoft.com/office/word/2016/wordml/cid" xmlns:w16="http://schemas.microsoft.com/office/word/2018/wordml" xmlns:w16du="http://schemas.microsoft.com/office/word/2023/wordml/word16du" xmlns:w16sdtdh="http://schemas.microsoft.com/office/word/2020/wordml/sdtdatahash" xmlns:w16sdtfl="http://schemas.microsoft.com/office/word/2024/wordml/sdtformatlock" xmlns:w16se="http://schemas.microsoft.com/office/word/2015/wordml/symex" mc:Ignorable="w14 w15 w16se w16cid w16 w16cex w16sdtdh w16sdtfl w16du">
   <w:docDefaults>
     <w:rPrDefault>
       <w:rPr>
@@ -8203,7 +8136,7 @@
     </w:rPrDefault>
     <w:pPrDefault/>
   </w:docDefaults>
-  <w:latentStyles w:defLockedState="0" w:defUIPriority="99" w:defSemiHidden="0" w:defUnhideWhenUsed="0" w:defQFormat="0" w:count="375">
+  <w:latentStyles w:defLockedState="0" w:defUIPriority="99" w:defSemiHidden="0" w:defUnhideWhenUsed="0" w:defQFormat="0" w:count="376">
     <w:lsdException w:name="Normal" w:uiPriority="0" w:qFormat="1"/>
     <w:lsdException w:name="heading 1" w:uiPriority="9" w:qFormat="1"/>
     <w:lsdException w:name="heading 2" w:semiHidden="1" w:uiPriority="9" w:unhideWhenUsed="1" w:qFormat="1"/>
@@ -8358,7 +8291,7 @@
     <w:lsdException w:name="Table Web 2" w:semiHidden="1" w:unhideWhenUsed="1"/>
     <w:lsdException w:name="Table Web 3" w:semiHidden="1" w:unhideWhenUsed="1"/>
     <w:lsdException w:name="Balloon Text" w:semiHidden="1" w:unhideWhenUsed="1"/>
-    <w:lsdException w:name="Table Grid" w:semiHidden="1" w:uiPriority="59" w:unhideWhenUsed="1"/>
+    <w:lsdException w:name="Table Grid" w:uiPriority="59"/>
     <w:lsdException w:name="Table Theme" w:semiHidden="1" w:unhideWhenUsed="1"/>
     <w:lsdException w:name="Placeholder Text" w:semiHidden="1"/>
     <w:lsdException w:name="No Spacing" w:uiPriority="1" w:qFormat="1"/>
@@ -8579,6 +8512,7 @@
     <w:lsdException w:name="Smart Hyperlink" w:semiHidden="1" w:unhideWhenUsed="1"/>
     <w:lsdException w:name="Hashtag" w:semiHidden="1" w:unhideWhenUsed="1"/>
     <w:lsdException w:name="Unresolved Mention" w:semiHidden="1" w:unhideWhenUsed="1"/>
+    <w:lsdException w:name="Smart Link" w:semiHidden="1" w:unhideWhenUsed="1"/>
   </w:latentStyles>
   <w:style w:type="paragraph" w:default="1" w:styleId="Normal">
     <w:name w:val="Normal"/>

</xml_diff>